<commit_message>
Agregamos diagrama en bloques ante proyecto (falta terminar ante proyecto)
</commit_message>
<xml_diff>
--- a/Documentos/AnteProyecto Grupo 3 -  2023 - TT - 5° 1° - Juego en Unity.docx
+++ b/Documentos/AnteProyecto Grupo 3 -  2023 - TT - 5° 1° - Juego en Unity.docx
@@ -83,7 +83,27 @@
                 <w:sz w:val="44"/>
                 <w:szCs w:val="44"/>
               </w:rPr>
-              <w:t>E.T. Nº 36</w:t>
+              <w:t xml:space="preserve">E.T. </w:t>
+            </w:r>
+            <w:proofErr w:type="spellStart"/>
+            <w:r>
+              <w:rPr>
+                <w:b/>
+                <w:color w:val="000000"/>
+                <w:sz w:val="44"/>
+                <w:szCs w:val="44"/>
+              </w:rPr>
+              <w:t>Nº</w:t>
+            </w:r>
+            <w:proofErr w:type="spellEnd"/>
+            <w:r>
+              <w:rPr>
+                <w:b/>
+                <w:color w:val="000000"/>
+                <w:sz w:val="44"/>
+                <w:szCs w:val="44"/>
+              </w:rPr>
+              <w:t xml:space="preserve"> 36</w:t>
             </w:r>
           </w:p>
           <w:p>
@@ -467,7 +487,25 @@
                 <w:sz w:val="36"/>
                 <w:szCs w:val="36"/>
               </w:rPr>
-              <w:t xml:space="preserve">Grupo Nº: </w:t>
+              <w:t xml:space="preserve">Grupo </w:t>
+            </w:r>
+            <w:proofErr w:type="spellStart"/>
+            <w:r>
+              <w:rPr>
+                <w:color w:val="000000"/>
+                <w:sz w:val="36"/>
+                <w:szCs w:val="36"/>
+              </w:rPr>
+              <w:t>Nº</w:t>
+            </w:r>
+            <w:proofErr w:type="spellEnd"/>
+            <w:r>
+              <w:rPr>
+                <w:color w:val="000000"/>
+                <w:sz w:val="36"/>
+                <w:szCs w:val="36"/>
+              </w:rPr>
+              <w:t xml:space="preserve">: </w:t>
             </w:r>
             <w:r>
               <w:rPr>
@@ -578,40 +616,18 @@
                 <w:szCs w:val="36"/>
                 <w:u w:val="single"/>
               </w:rPr>
-              <w:t>Duran</w:t>
-            </w:r>
+              <w:t xml:space="preserve">Durand Caballero, Leonardo </w:t>
+            </w:r>
+            <w:proofErr w:type="spellStart"/>
             <w:r>
               <w:rPr>
                 <w:sz w:val="36"/>
                 <w:szCs w:val="36"/>
                 <w:u w:val="single"/>
               </w:rPr>
-              <w:t>d</w:t>
-            </w:r>
-            <w:r>
-              <w:rPr>
-                <w:sz w:val="36"/>
-                <w:szCs w:val="36"/>
-                <w:u w:val="single"/>
-              </w:rPr>
-              <w:t xml:space="preserve"> Caballero</w:t>
-            </w:r>
-            <w:r>
-              <w:rPr>
-                <w:sz w:val="36"/>
-                <w:szCs w:val="36"/>
-                <w:u w:val="single"/>
-              </w:rPr>
-              <w:t xml:space="preserve">, </w:t>
-            </w:r>
-            <w:r>
-              <w:rPr>
-                <w:sz w:val="36"/>
-                <w:szCs w:val="36"/>
-                <w:u w:val="single"/>
-              </w:rPr>
-              <w:t>Leonardo Jesus</w:t>
-            </w:r>
+              <w:t>Jesus</w:t>
+            </w:r>
+            <w:proofErr w:type="spellEnd"/>
           </w:p>
           <w:p>
             <w:pPr>
@@ -639,21 +655,7 @@
                 <w:sz w:val="36"/>
                 <w:szCs w:val="36"/>
               </w:rPr>
-              <w:t>La Blanca</w:t>
-            </w:r>
-            <w:r>
-              <w:rPr>
-                <w:sz w:val="36"/>
-                <w:szCs w:val="36"/>
-              </w:rPr>
-              <w:t xml:space="preserve">, </w:t>
-            </w:r>
-            <w:r>
-              <w:rPr>
-                <w:sz w:val="36"/>
-                <w:szCs w:val="36"/>
-              </w:rPr>
-              <w:t>Martin Alejandro</w:t>
+              <w:t>La Blanca, Martin Alejandro</w:t>
             </w:r>
           </w:p>
           <w:p>
@@ -682,21 +684,7 @@
                 <w:sz w:val="36"/>
                 <w:szCs w:val="36"/>
               </w:rPr>
-              <w:t>La Blanca</w:t>
-            </w:r>
-            <w:r>
-              <w:rPr>
-                <w:sz w:val="36"/>
-                <w:szCs w:val="36"/>
-              </w:rPr>
-              <w:t xml:space="preserve">, </w:t>
-            </w:r>
-            <w:r>
-              <w:rPr>
-                <w:sz w:val="36"/>
-                <w:szCs w:val="36"/>
-              </w:rPr>
-              <w:t>Miguel Antonio</w:t>
+              <w:t>La Blanca, Miguel Antonio</w:t>
             </w:r>
           </w:p>
           <w:p>
@@ -725,7 +713,23 @@
                 <w:sz w:val="36"/>
                 <w:szCs w:val="36"/>
               </w:rPr>
-              <w:t>Palacio Lopez, Maximiliano David</w:t>
+              <w:t xml:space="preserve">Palacio </w:t>
+            </w:r>
+            <w:proofErr w:type="spellStart"/>
+            <w:r>
+              <w:rPr>
+                <w:sz w:val="36"/>
+                <w:szCs w:val="36"/>
+              </w:rPr>
+              <w:t>Lopez</w:t>
+            </w:r>
+            <w:proofErr w:type="spellEnd"/>
+            <w:r>
+              <w:rPr>
+                <w:sz w:val="36"/>
+                <w:szCs w:val="36"/>
+              </w:rPr>
+              <w:t>, Maximiliano David</w:t>
             </w:r>
           </w:p>
         </w:tc>
@@ -770,6 +774,7 @@
               </w:rPr>
               <w:t xml:space="preserve">Docente: </w:t>
             </w:r>
+            <w:proofErr w:type="spellStart"/>
             <w:r>
               <w:rPr>
                 <w:color w:val="000000"/>
@@ -778,6 +783,7 @@
               </w:rPr>
               <w:t>Marazzi</w:t>
             </w:r>
+            <w:proofErr w:type="spellEnd"/>
             <w:r>
               <w:rPr>
                 <w:color w:val="000000"/>
@@ -1157,14 +1163,7 @@
                 <w:sz w:val="28"/>
                 <w:szCs w:val="28"/>
               </w:rPr>
-              <w:t>Nuestro grupo va a</w:t>
-            </w:r>
-            <w:r>
-              <w:rPr>
-                <w:sz w:val="28"/>
-                <w:szCs w:val="28"/>
-              </w:rPr>
-              <w:t xml:space="preserve"> hacer un </w:t>
+              <w:t xml:space="preserve">Nuestro grupo va a hacer un </w:t>
             </w:r>
             <w:r>
               <w:rPr>
@@ -1201,6 +1200,7 @@
               </w:rPr>
               <w:t xml:space="preserve">Haremos un juego tipo </w:t>
             </w:r>
+            <w:proofErr w:type="spellStart"/>
             <w:r>
               <w:rPr>
                 <w:b/>
@@ -1210,6 +1210,7 @@
               </w:rPr>
               <w:t>Shooter</w:t>
             </w:r>
+            <w:proofErr w:type="spellEnd"/>
             <w:r>
               <w:rPr>
                 <w:sz w:val="28"/>
@@ -1229,7 +1230,23 @@
                 <w:sz w:val="28"/>
                 <w:szCs w:val="28"/>
               </w:rPr>
-              <w:t xml:space="preserve"> el equipo que más kills haga en 10 minutos.</w:t>
+              <w:t xml:space="preserve"> el equipo que más </w:t>
+            </w:r>
+            <w:proofErr w:type="spellStart"/>
+            <w:r>
+              <w:rPr>
+                <w:sz w:val="28"/>
+                <w:szCs w:val="28"/>
+              </w:rPr>
+              <w:t>kills</w:t>
+            </w:r>
+            <w:proofErr w:type="spellEnd"/>
+            <w:r>
+              <w:rPr>
+                <w:sz w:val="28"/>
+                <w:szCs w:val="28"/>
+              </w:rPr>
+              <w:t xml:space="preserve"> haga en 10 minutos.</w:t>
             </w:r>
             <w:r>
               <w:rPr>
@@ -1378,7 +1395,25 @@
                 <w:sz w:val="28"/>
                 <w:szCs w:val="28"/>
               </w:rPr>
-              <w:t>Lograr un Shooter multijugador</w:t>
+              <w:t xml:space="preserve">Lograr un </w:t>
+            </w:r>
+            <w:proofErr w:type="spellStart"/>
+            <w:r>
+              <w:rPr>
+                <w:bCs/>
+                <w:sz w:val="28"/>
+                <w:szCs w:val="28"/>
+              </w:rPr>
+              <w:t>Shooter</w:t>
+            </w:r>
+            <w:proofErr w:type="spellEnd"/>
+            <w:r>
+              <w:rPr>
+                <w:bCs/>
+                <w:sz w:val="28"/>
+                <w:szCs w:val="28"/>
+              </w:rPr>
+              <w:t xml:space="preserve"> multijugador</w:t>
             </w:r>
             <w:r>
               <w:rPr>
@@ -1753,15 +1788,7 @@
                 <w:sz w:val="28"/>
                 <w:szCs w:val="28"/>
               </w:rPr>
-              <w:t>A</w:t>
-            </w:r>
-            <w:r>
-              <w:rPr>
-                <w:bCs/>
-                <w:sz w:val="28"/>
-                <w:szCs w:val="28"/>
-              </w:rPr>
-              <w:t>nimaciones</w:t>
+              <w:t>Animaciones</w:t>
             </w:r>
             <w:r>
               <w:rPr>
@@ -2022,23 +2049,7 @@
                 <w:sz w:val="28"/>
                 <w:szCs w:val="28"/>
               </w:rPr>
-              <w:t xml:space="preserve">Nuevas </w:t>
-            </w:r>
-            <w:r>
-              <w:rPr>
-                <w:bCs/>
-                <w:sz w:val="28"/>
-                <w:szCs w:val="28"/>
-              </w:rPr>
-              <w:t>mecánicas al juego</w:t>
-            </w:r>
-            <w:r>
-              <w:rPr>
-                <w:bCs/>
-                <w:sz w:val="28"/>
-                <w:szCs w:val="28"/>
-              </w:rPr>
-              <w:t>.</w:t>
+              <w:t>Nuevas mecánicas al juego.</w:t>
             </w:r>
           </w:p>
           <w:p>
@@ -2463,6 +2474,7 @@
             <w:r>
               <w:rPr>
                 <w:b/>
+                <w:noProof/>
                 <w:sz w:val="36"/>
                 <w:szCs w:val="36"/>
                 <w:u w:val="single"/>
@@ -2604,6 +2616,102 @@
               </w:rPr>
               <w:lastRenderedPageBreak/>
               <w:t>Diagrama:</w:t>
+            </w:r>
+          </w:p>
+          <w:p>
+            <w:pPr>
+              <w:pBdr>
+                <w:top w:val="nil"/>
+                <w:left w:val="nil"/>
+                <w:bottom w:val="nil"/>
+                <w:right w:val="nil"/>
+                <w:between w:val="nil"/>
+              </w:pBdr>
+              <w:tabs>
+                <w:tab w:val="left" w:pos="142"/>
+                <w:tab w:val="left" w:pos="284"/>
+              </w:tabs>
+              <w:spacing w:after="0" w:line="240" w:lineRule="auto"/>
+              <w:ind w:right="-283"/>
+              <w:rPr>
+                <w:b/>
+                <w:sz w:val="36"/>
+                <w:szCs w:val="36"/>
+                <w:u w:val="single"/>
+              </w:rPr>
+            </w:pPr>
+          </w:p>
+          <w:p>
+            <w:pPr>
+              <w:pBdr>
+                <w:top w:val="nil"/>
+                <w:left w:val="nil"/>
+                <w:bottom w:val="nil"/>
+                <w:right w:val="nil"/>
+                <w:between w:val="nil"/>
+              </w:pBdr>
+              <w:tabs>
+                <w:tab w:val="left" w:pos="142"/>
+                <w:tab w:val="left" w:pos="284"/>
+              </w:tabs>
+              <w:spacing w:after="0" w:line="240" w:lineRule="auto"/>
+              <w:ind w:right="-283"/>
+              <w:rPr>
+                <w:b/>
+                <w:sz w:val="36"/>
+                <w:szCs w:val="36"/>
+                <w:u w:val="single"/>
+              </w:rPr>
+            </w:pPr>
+            <w:r>
+              <w:rPr>
+                <w:b/>
+                <w:noProof/>
+                <w:sz w:val="36"/>
+                <w:szCs w:val="36"/>
+                <w:u w:val="single"/>
+              </w:rPr>
+              <w:drawing>
+                <wp:inline distT="0" distB="0" distL="0" distR="0" wp14:anchorId="68D2D05B" wp14:editId="7A22AD8D">
+                  <wp:extent cx="4981575" cy="4448175"/>
+                  <wp:effectExtent l="0" t="0" r="9525" b="9525"/>
+                  <wp:docPr id="2" name="Imagen 2"/>
+                  <wp:cNvGraphicFramePr>
+                    <a:graphicFrameLocks xmlns:a="http://schemas.openxmlformats.org/drawingml/2006/main" noChangeAspect="1"/>
+                  </wp:cNvGraphicFramePr>
+                  <a:graphic xmlns:a="http://schemas.openxmlformats.org/drawingml/2006/main">
+                    <a:graphicData uri="http://schemas.openxmlformats.org/drawingml/2006/picture">
+                      <pic:pic xmlns:pic="http://schemas.openxmlformats.org/drawingml/2006/picture">
+                        <pic:nvPicPr>
+                          <pic:cNvPr id="2" name="Imagen 2"/>
+                          <pic:cNvPicPr/>
+                        </pic:nvPicPr>
+                        <pic:blipFill>
+                          <a:blip r:embed="rId8">
+                            <a:extLst>
+                              <a:ext uri="{28A0092B-C50C-407E-A947-70E740481C1C}">
+                                <a14:useLocalDpi xmlns:a14="http://schemas.microsoft.com/office/drawing/2010/main" val="0"/>
+                              </a:ext>
+                            </a:extLst>
+                          </a:blip>
+                          <a:stretch>
+                            <a:fillRect/>
+                          </a:stretch>
+                        </pic:blipFill>
+                        <pic:spPr>
+                          <a:xfrm>
+                            <a:off x="0" y="0"/>
+                            <a:ext cx="4981575" cy="4448175"/>
+                          </a:xfrm>
+                          <a:prstGeom prst="rect">
+                            <a:avLst/>
+                          </a:prstGeom>
+                        </pic:spPr>
+                      </pic:pic>
+                    </a:graphicData>
+                  </a:graphic>
+                </wp:inline>
+              </w:drawing>
             </w:r>
           </w:p>
           <w:p>
@@ -4813,9 +4921,7 @@
       <w:tblStyleRowBandSize w:val="1"/>
       <w:tblStyleColBandSize w:val="1"/>
       <w:tblCellMar>
-        <w:top w:w="0" w:type="dxa"/>
         <w:left w:w="115" w:type="dxa"/>
-        <w:bottom w:w="0" w:type="dxa"/>
         <w:right w:w="115" w:type="dxa"/>
       </w:tblCellMar>
     </w:tblPr>

</xml_diff>